<commit_message>
Feb 11 added a python exercise
</commit_message>
<xml_diff>
--- a/HW2.docx
+++ b/HW2.docx
@@ -208,7 +208,7 @@
     <w:p>
       <w:pPr>
         <w:rPr>
-          <w:rFonts w:ascii="Arial" w:hAnsi="Arial" w:hint="eastAsia"/>
+          <w:rFonts w:ascii="Arial" w:hAnsi="Arial"/>
           <w:sz w:val="22"/>
           <w:szCs w:val="22"/>
         </w:rPr>
@@ -1619,8 +1619,6 @@
           <w:szCs w:val="22"/>
         </w:rPr>
       </w:pPr>
-      <w:bookmarkStart w:id="4" w:name="_GoBack"/>
-      <w:bookmarkEnd w:id="4"/>
       <w:r>
         <w:rPr>
           <w:rFonts w:ascii="Arial" w:hAnsi="Arial" w:cs="Arial"/>
@@ -2357,7 +2355,73 @@
           <w:sz w:val="22"/>
           <w:szCs w:val="22"/>
         </w:rPr>
-        <w:t>4OH1_5M_b.fastq)</w:t>
+        <w:t>4OH1_5M_b.fastq</w:t>
+      </w:r>
+      <w:r>
+        <w:rPr>
+          <w:rFonts w:ascii="Arial" w:hAnsi="Arial" w:cs="Arial" w:hint="eastAsia"/>
+          <w:sz w:val="22"/>
+          <w:szCs w:val="22"/>
+        </w:rPr>
+        <w:t xml:space="preserve"> in </w:t>
+      </w:r>
+      <w:r>
+        <w:rPr>
+          <w:rFonts w:ascii="Arial" w:hAnsi="Arial" w:cs="Arial"/>
+          <w:sz w:val="22"/>
+          <w:szCs w:val="22"/>
+        </w:rPr>
+        <w:t>/n/</w:t>
+      </w:r>
+      <w:r>
+        <w:rPr>
+          <w:rFonts w:ascii="Arial" w:hAnsi="Arial" w:cs="Arial" w:hint="eastAsia"/>
+          <w:sz w:val="22"/>
+          <w:szCs w:val="22"/>
+        </w:rPr>
+        <w:t>stat115</w:t>
+      </w:r>
+      <w:r>
+        <w:rPr>
+          <w:rFonts w:ascii="Arial" w:hAnsi="Arial" w:cs="Arial"/>
+          <w:sz w:val="22"/>
+          <w:szCs w:val="22"/>
+        </w:rPr>
+        <w:t>/</w:t>
+      </w:r>
+      <w:r>
+        <w:rPr>
+          <w:rFonts w:ascii="Arial" w:hAnsi="Arial" w:cs="Arial" w:hint="eastAsia"/>
+          <w:sz w:val="22"/>
+          <w:szCs w:val="22"/>
+        </w:rPr>
+        <w:t>2017/HW2/</w:t>
+      </w:r>
+      <w:r>
+        <w:rPr>
+          <w:rFonts w:ascii="Arial" w:hAnsi="Arial" w:cs="Arial"/>
+          <w:sz w:val="22"/>
+          <w:szCs w:val="22"/>
+        </w:rPr>
+        <w:t>Homework2/</w:t>
+      </w:r>
+      <w:proofErr w:type="spellStart"/>
+      <w:r>
+        <w:rPr>
+          <w:rFonts w:ascii="Arial" w:hAnsi="Arial" w:cs="Arial"/>
+          <w:sz w:val="22"/>
+          <w:szCs w:val="22"/>
+        </w:rPr>
+        <w:t>FastqData</w:t>
+      </w:r>
+      <w:proofErr w:type="spellEnd"/>
+      <w:r>
+        <w:rPr>
+          <w:rFonts w:ascii="Arial" w:hAnsi="Arial" w:cs="Arial"/>
+          <w:sz w:val="22"/>
+          <w:szCs w:val="22"/>
+        </w:rPr>
+        <w:t>)</w:t>
       </w:r>
       <w:r>
         <w:rPr>
@@ -2822,10 +2886,10 @@
         </w:rPr>
         <w:t xml:space="preserve">(Annotation File is on </w:t>
       </w:r>
-      <w:bookmarkStart w:id="5" w:name="OLE_LINK7"/>
-      <w:bookmarkStart w:id="6" w:name="OLE_LINK8"/>
-      <w:bookmarkStart w:id="7" w:name="OLE_LINK9"/>
-      <w:bookmarkStart w:id="8" w:name="OLE_LINK10"/>
+      <w:bookmarkStart w:id="4" w:name="OLE_LINK7"/>
+      <w:bookmarkStart w:id="5" w:name="OLE_LINK8"/>
+      <w:bookmarkStart w:id="6" w:name="OLE_LINK9"/>
+      <w:bookmarkStart w:id="7" w:name="OLE_LINK10"/>
       <w:r>
         <w:rPr>
           <w:rFonts w:ascii="Arial" w:hAnsi="Arial" w:cs="Arial"/>
@@ -2874,44 +2938,488 @@
         </w:rPr>
         <w:t>Homework2/)</w:t>
       </w:r>
+      <w:bookmarkEnd w:id="4"/>
       <w:bookmarkEnd w:id="5"/>
       <w:bookmarkEnd w:id="6"/>
       <w:bookmarkEnd w:id="7"/>
+    </w:p>
+    <w:p>
+      <w:pPr>
+        <w:rPr>
+          <w:rFonts w:ascii="Arial" w:hAnsi="Arial"/>
+          <w:sz w:val="22"/>
+          <w:szCs w:val="22"/>
+        </w:rPr>
+      </w:pPr>
+    </w:p>
+    <w:p>
+      <w:pPr>
+        <w:rPr>
+          <w:rFonts w:ascii="Arial" w:hAnsi="Arial"/>
+          <w:sz w:val="22"/>
+          <w:szCs w:val="22"/>
+        </w:rPr>
+      </w:pPr>
+      <w:r>
+        <w:rPr>
+          <w:rFonts w:ascii="Arial" w:hAnsi="Arial" w:cs="Arial"/>
+          <w:b/>
+          <w:sz w:val="22"/>
+          <w:szCs w:val="22"/>
+        </w:rPr>
+        <w:t>3.</w:t>
+      </w:r>
+      <w:r>
+        <w:rPr>
+          <w:rFonts w:ascii="Arial" w:hAnsi="Arial" w:cs="Arial"/>
+          <w:sz w:val="22"/>
+          <w:szCs w:val="22"/>
+        </w:rPr>
+        <w:t xml:space="preserve"> Use DESeq2 (Love et al, Genome </w:t>
+      </w:r>
+      <w:proofErr w:type="spellStart"/>
+      <w:r>
+        <w:rPr>
+          <w:rFonts w:ascii="Arial" w:hAnsi="Arial" w:cs="Arial"/>
+          <w:sz w:val="22"/>
+          <w:szCs w:val="22"/>
+        </w:rPr>
+        <w:t>Biol</w:t>
+      </w:r>
+      <w:proofErr w:type="spellEnd"/>
+      <w:r>
+        <w:rPr>
+          <w:rFonts w:ascii="Arial" w:hAnsi="Arial" w:cs="Arial"/>
+          <w:sz w:val="22"/>
+          <w:szCs w:val="22"/>
+        </w:rPr>
+        <w:t xml:space="preserve"> 2014) to look at differential expression. How many </w:t>
+      </w:r>
+      <w:proofErr w:type="spellStart"/>
+      <w:r>
+        <w:rPr>
+          <w:rFonts w:ascii="Arial" w:hAnsi="Arial" w:cs="Arial"/>
+          <w:sz w:val="22"/>
+          <w:szCs w:val="22"/>
+        </w:rPr>
+        <w:t>RefSeq</w:t>
+      </w:r>
+      <w:proofErr w:type="spellEnd"/>
+      <w:r>
+        <w:rPr>
+          <w:rFonts w:ascii="Arial" w:hAnsi="Arial" w:cs="Arial"/>
+          <w:sz w:val="22"/>
+          <w:szCs w:val="22"/>
+        </w:rPr>
+        <w:t xml:space="preserve"> transcripts are up vs down-regulated by </w:t>
+      </w:r>
+      <w:r>
+        <w:rPr>
+          <w:rFonts w:ascii="Arial" w:hAnsi="Arial" w:cs="Arial"/>
+          <w:sz w:val="22"/>
+          <w:szCs w:val="22"/>
+        </w:rPr>
+        <w:t>MLL1</w:t>
+      </w:r>
+      <w:r>
+        <w:rPr>
+          <w:rFonts w:ascii="Arial" w:hAnsi="Arial" w:cs="Arial"/>
+          <w:sz w:val="22"/>
+          <w:szCs w:val="22"/>
+        </w:rPr>
+        <w:t>?</w:t>
+      </w:r>
+    </w:p>
+    <w:p>
+      <w:pPr>
+        <w:rPr>
+          <w:rFonts w:ascii="Arial" w:hAnsi="Arial"/>
+          <w:sz w:val="22"/>
+          <w:szCs w:val="22"/>
+        </w:rPr>
+      </w:pPr>
+    </w:p>
+    <w:p>
+      <w:pPr>
+        <w:rPr>
+          <w:rFonts w:ascii="Arial" w:hAnsi="Arial"/>
+          <w:sz w:val="22"/>
+          <w:szCs w:val="22"/>
+        </w:rPr>
+      </w:pPr>
+      <w:r>
+        <w:rPr>
+          <w:rFonts w:ascii="Arial" w:hAnsi="Arial" w:cs="Arial"/>
+          <w:b/>
+          <w:sz w:val="22"/>
+          <w:szCs w:val="22"/>
+        </w:rPr>
+        <w:t>4.</w:t>
+      </w:r>
+      <w:r>
+        <w:rPr>
+          <w:rFonts w:ascii="Arial" w:hAnsi="Arial" w:cs="Arial"/>
+          <w:sz w:val="22"/>
+          <w:szCs w:val="22"/>
+        </w:rPr>
+        <w:t xml:space="preserve"> Can you generate some visual diagnostic figures to check your overall data quality? </w:t>
+      </w:r>
+    </w:p>
+    <w:p>
+      <w:pPr>
+        <w:rPr>
+          <w:rFonts w:ascii="Arial" w:hAnsi="Arial" w:cs="Arial"/>
+          <w:sz w:val="22"/>
+          <w:szCs w:val="22"/>
+        </w:rPr>
+      </w:pPr>
+      <w:r>
+        <w:rPr>
+          <w:rFonts w:ascii="Arial" w:hAnsi="Arial" w:cs="Arial"/>
+          <w:sz w:val="22"/>
+          <w:szCs w:val="22"/>
+        </w:rPr>
+        <w:t>Hint: clustering samples.</w:t>
+      </w:r>
+    </w:p>
+    <w:p>
+      <w:pPr>
+        <w:rPr>
+          <w:rFonts w:ascii="Arial" w:hAnsi="Arial"/>
+          <w:sz w:val="22"/>
+          <w:szCs w:val="22"/>
+        </w:rPr>
+      </w:pPr>
+    </w:p>
+    <w:p>
+      <w:pPr>
+        <w:rPr>
+          <w:rFonts w:ascii="Arial" w:hAnsi="Arial"/>
+          <w:sz w:val="22"/>
+          <w:szCs w:val="22"/>
+        </w:rPr>
+      </w:pPr>
+    </w:p>
+    <w:p>
+      <w:pPr>
+        <w:rPr>
+          <w:rFonts w:ascii="Arial" w:hAnsi="Arial"/>
+          <w:sz w:val="22"/>
+          <w:szCs w:val="22"/>
+        </w:rPr>
+      </w:pPr>
+      <w:r>
+        <w:rPr>
+          <w:rFonts w:ascii="Arial" w:hAnsi="Arial" w:cs="Arial"/>
+          <w:b/>
+          <w:sz w:val="22"/>
+          <w:szCs w:val="22"/>
+        </w:rPr>
+        <w:t>5.</w:t>
+      </w:r>
+      <w:r>
+        <w:rPr>
+          <w:rFonts w:ascii="Arial" w:hAnsi="Arial" w:cs="Arial"/>
+          <w:sz w:val="22"/>
+          <w:szCs w:val="22"/>
+        </w:rPr>
+        <w:t xml:space="preserve"> Use some GO analysis tool to look at whether there are enriched functions / processes / pathways that are regulated by </w:t>
+      </w:r>
+      <w:r>
+        <w:rPr>
+          <w:rFonts w:ascii="Arial" w:hAnsi="Arial" w:cs="Arial"/>
+          <w:sz w:val="22"/>
+          <w:szCs w:val="22"/>
+        </w:rPr>
+        <w:t>MLL1</w:t>
+      </w:r>
+      <w:r>
+        <w:rPr>
+          <w:rFonts w:ascii="Arial" w:hAnsi="Arial" w:cs="Arial"/>
+          <w:sz w:val="22"/>
+          <w:szCs w:val="22"/>
+        </w:rPr>
+        <w:t xml:space="preserve">? </w:t>
+      </w:r>
+    </w:p>
+    <w:p>
+      <w:pPr>
+        <w:rPr>
+          <w:rFonts w:ascii="Arial" w:hAnsi="Arial"/>
+          <w:sz w:val="22"/>
+          <w:szCs w:val="22"/>
+        </w:rPr>
+      </w:pPr>
+    </w:p>
+    <w:p>
+      <w:pPr>
+        <w:rPr>
+          <w:rFonts w:ascii="Arial" w:hAnsi="Arial" w:cs="Arial"/>
+          <w:sz w:val="22"/>
+          <w:szCs w:val="22"/>
+        </w:rPr>
+      </w:pPr>
+      <w:r>
+        <w:rPr>
+          <w:rFonts w:ascii="Arial" w:hAnsi="Arial" w:cs="Arial"/>
+          <w:b/>
+          <w:sz w:val="22"/>
+          <w:szCs w:val="22"/>
+        </w:rPr>
+        <w:t>6.</w:t>
+      </w:r>
+      <w:r>
+        <w:rPr>
+          <w:rFonts w:ascii="Arial" w:hAnsi="Arial" w:cs="Arial"/>
+          <w:sz w:val="22"/>
+          <w:szCs w:val="22"/>
+        </w:rPr>
+        <w:t xml:space="preserve"> For</w:t>
+      </w:r>
+      <w:r>
+        <w:rPr>
+          <w:rFonts w:ascii="Arial" w:hAnsi="Arial" w:cs="Arial"/>
+          <w:b/>
+          <w:sz w:val="22"/>
+          <w:szCs w:val="22"/>
+        </w:rPr>
+        <w:t xml:space="preserve"> GRADUATE </w:t>
+      </w:r>
+      <w:r>
+        <w:rPr>
+          <w:rFonts w:ascii="Arial" w:hAnsi="Arial" w:cs="Arial"/>
+          <w:sz w:val="22"/>
+          <w:szCs w:val="22"/>
+        </w:rPr>
+        <w:t>students</w:t>
+      </w:r>
+      <w:r>
+        <w:rPr>
+          <w:rFonts w:ascii="Arial" w:hAnsi="Arial" w:cs="Arial"/>
+          <w:b/>
+          <w:sz w:val="22"/>
+          <w:szCs w:val="22"/>
+        </w:rPr>
+        <w:t>:</w:t>
+      </w:r>
+      <w:r>
+        <w:rPr>
+          <w:rFonts w:ascii="Arial" w:hAnsi="Arial" w:cs="Arial"/>
+          <w:sz w:val="22"/>
+          <w:szCs w:val="22"/>
+        </w:rPr>
+        <w:t xml:space="preserve"> The exciting thing about bioinformatics is how fast things move. Since we started covering RNA-</w:t>
+      </w:r>
+      <w:proofErr w:type="spellStart"/>
+      <w:r>
+        <w:rPr>
+          <w:rFonts w:ascii="Arial" w:hAnsi="Arial" w:cs="Arial"/>
+          <w:sz w:val="22"/>
+          <w:szCs w:val="22"/>
+        </w:rPr>
+        <w:t>seq</w:t>
+      </w:r>
+      <w:proofErr w:type="spellEnd"/>
+      <w:r>
+        <w:rPr>
+          <w:rFonts w:ascii="Arial" w:hAnsi="Arial" w:cs="Arial"/>
+          <w:sz w:val="22"/>
+          <w:szCs w:val="22"/>
+        </w:rPr>
+        <w:t xml:space="preserve"> analysis, every year a new and potentially better algorithm comes along. This year is no exception. Recently a pair of new algorithms were developed for differential RNA-</w:t>
+      </w:r>
+      <w:proofErr w:type="spellStart"/>
+      <w:r>
+        <w:rPr>
+          <w:rFonts w:ascii="Arial" w:hAnsi="Arial" w:cs="Arial"/>
+          <w:sz w:val="22"/>
+          <w:szCs w:val="22"/>
+        </w:rPr>
+        <w:t>seq</w:t>
+      </w:r>
+      <w:proofErr w:type="spellEnd"/>
+      <w:r>
+        <w:rPr>
+          <w:rFonts w:ascii="Arial" w:hAnsi="Arial" w:cs="Arial"/>
+          <w:sz w:val="22"/>
+          <w:szCs w:val="22"/>
+        </w:rPr>
+        <w:t xml:space="preserve"> analysis from the </w:t>
+      </w:r>
+      <w:proofErr w:type="spellStart"/>
+      <w:r>
+        <w:rPr>
+          <w:rFonts w:ascii="Arial" w:hAnsi="Arial" w:cs="Arial"/>
+          <w:sz w:val="22"/>
+          <w:szCs w:val="22"/>
+        </w:rPr>
+        <w:t>TopHat</w:t>
+      </w:r>
+      <w:proofErr w:type="spellEnd"/>
+      <w:r>
+        <w:rPr>
+          <w:rFonts w:ascii="Arial" w:hAnsi="Arial" w:cs="Arial"/>
+          <w:sz w:val="22"/>
+          <w:szCs w:val="22"/>
+        </w:rPr>
+        <w:t xml:space="preserve"> / Cufflinks developers. They haven’t been published yet, but have already received good feedback from early adopters. Instead of mapping to the whole genome, </w:t>
+      </w:r>
+      <w:proofErr w:type="spellStart"/>
+      <w:r>
+        <w:rPr>
+          <w:rFonts w:ascii="Arial" w:hAnsi="Arial" w:cs="Arial"/>
+          <w:sz w:val="22"/>
+          <w:szCs w:val="22"/>
+        </w:rPr>
+        <w:t>Kallisto</w:t>
+      </w:r>
+      <w:proofErr w:type="spellEnd"/>
+      <w:r>
+        <w:rPr>
+          <w:rFonts w:ascii="Arial" w:hAnsi="Arial" w:cs="Arial"/>
+          <w:sz w:val="22"/>
+          <w:szCs w:val="22"/>
+        </w:rPr>
+        <w:t xml:space="preserve"> only maps to the </w:t>
+      </w:r>
+      <w:proofErr w:type="spellStart"/>
+      <w:r>
+        <w:rPr>
+          <w:rFonts w:ascii="Arial" w:hAnsi="Arial" w:cs="Arial"/>
+          <w:sz w:val="22"/>
+          <w:szCs w:val="22"/>
+        </w:rPr>
+        <w:t>RefSeq</w:t>
+      </w:r>
+      <w:proofErr w:type="spellEnd"/>
+      <w:r>
+        <w:rPr>
+          <w:rFonts w:ascii="Arial" w:hAnsi="Arial" w:cs="Arial"/>
+          <w:sz w:val="22"/>
+          <w:szCs w:val="22"/>
+        </w:rPr>
+        <w:t xml:space="preserve"> transcriptome, so can go from FASTQ to read count on genes in a snap! </w:t>
+      </w:r>
+    </w:p>
+    <w:p>
+      <w:pPr>
+        <w:rPr>
+          <w:rFonts w:ascii="Arial" w:hAnsi="Arial" w:cs="Arial"/>
+          <w:sz w:val="22"/>
+          <w:szCs w:val="22"/>
+        </w:rPr>
+      </w:pPr>
+      <w:r>
+        <w:rPr>
+          <w:rFonts w:ascii="Arial" w:hAnsi="Arial" w:cs="Arial"/>
+          <w:sz w:val="22"/>
+          <w:szCs w:val="22"/>
+        </w:rPr>
+        <w:t xml:space="preserve">Try using </w:t>
+      </w:r>
+      <w:proofErr w:type="spellStart"/>
+      <w:r>
+        <w:rPr>
+          <w:rFonts w:ascii="Arial" w:hAnsi="Arial" w:cs="Arial"/>
+          <w:sz w:val="22"/>
+          <w:szCs w:val="22"/>
+        </w:rPr>
+        <w:t>Kallisto</w:t>
+      </w:r>
+      <w:proofErr w:type="spellEnd"/>
+      <w:r>
+        <w:rPr>
+          <w:rFonts w:ascii="Arial" w:hAnsi="Arial" w:cs="Arial"/>
+          <w:sz w:val="22"/>
+          <w:szCs w:val="22"/>
+        </w:rPr>
+        <w:t xml:space="preserve"> (http://pachterlab.github.io/kallisto/) on the full FASTQ data (2 FASTQ for each of the 6 samples</w:t>
+      </w:r>
+      <w:r>
+        <w:rPr>
+          <w:rFonts w:ascii="Arial" w:hAnsi="Arial" w:cs="Arial"/>
+          <w:sz w:val="22"/>
+          <w:szCs w:val="22"/>
+        </w:rPr>
+        <w:t xml:space="preserve">, </w:t>
+      </w:r>
+      <w:r>
+        <w:rPr>
+          <w:rFonts w:ascii="Arial" w:hAnsi="Arial" w:cs="Arial"/>
+          <w:sz w:val="22"/>
+          <w:szCs w:val="22"/>
+        </w:rPr>
+        <w:t>n/</w:t>
+      </w:r>
+      <w:r>
+        <w:rPr>
+          <w:rFonts w:ascii="Arial" w:hAnsi="Arial" w:cs="Arial" w:hint="eastAsia"/>
+          <w:sz w:val="22"/>
+          <w:szCs w:val="22"/>
+        </w:rPr>
+        <w:t>stat115</w:t>
+      </w:r>
+      <w:r>
+        <w:rPr>
+          <w:rFonts w:ascii="Arial" w:hAnsi="Arial" w:cs="Arial"/>
+          <w:sz w:val="22"/>
+          <w:szCs w:val="22"/>
+        </w:rPr>
+        <w:t>/</w:t>
+      </w:r>
+      <w:r>
+        <w:rPr>
+          <w:rFonts w:ascii="Arial" w:hAnsi="Arial" w:cs="Arial" w:hint="eastAsia"/>
+          <w:sz w:val="22"/>
+          <w:szCs w:val="22"/>
+        </w:rPr>
+        <w:t>2017/HW2/</w:t>
+      </w:r>
+      <w:r>
+        <w:rPr>
+          <w:rFonts w:ascii="Arial" w:hAnsi="Arial" w:cs="Arial"/>
+          <w:sz w:val="22"/>
+          <w:szCs w:val="22"/>
+        </w:rPr>
+        <w:t>Homework2/</w:t>
+      </w:r>
+      <w:bookmarkStart w:id="8" w:name="OLE_LINK11"/>
+      <w:bookmarkStart w:id="9" w:name="OLE_LINK12"/>
+      <w:proofErr w:type="spellStart"/>
+      <w:r>
+        <w:rPr>
+          <w:rFonts w:ascii="Arial" w:hAnsi="Arial" w:cs="Arial"/>
+          <w:sz w:val="22"/>
+          <w:szCs w:val="22"/>
+        </w:rPr>
+        <w:t>Fastq</w:t>
+      </w:r>
       <w:bookmarkEnd w:id="8"/>
-    </w:p>
-    <w:p>
-      <w:pPr>
-        <w:rPr>
-          <w:rFonts w:ascii="Arial" w:hAnsi="Arial"/>
-          <w:sz w:val="22"/>
-          <w:szCs w:val="22"/>
-        </w:rPr>
-      </w:pPr>
-    </w:p>
-    <w:p>
-      <w:pPr>
-        <w:rPr>
-          <w:rFonts w:ascii="Arial" w:hAnsi="Arial"/>
-          <w:sz w:val="22"/>
-          <w:szCs w:val="22"/>
-        </w:rPr>
-      </w:pPr>
-      <w:r>
-        <w:rPr>
-          <w:rFonts w:ascii="Arial" w:hAnsi="Arial" w:cs="Arial"/>
-          <w:b/>
-          <w:sz w:val="22"/>
-          <w:szCs w:val="22"/>
-        </w:rPr>
-        <w:t>3.</w:t>
-      </w:r>
-      <w:r>
-        <w:rPr>
-          <w:rFonts w:ascii="Arial" w:hAnsi="Arial" w:cs="Arial"/>
-          <w:sz w:val="22"/>
-          <w:szCs w:val="22"/>
-        </w:rPr>
-        <w:t xml:space="preserve"> Use DESeq2 (Love et al, Genome </w:t>
+      <w:bookmarkEnd w:id="9"/>
+      <w:r>
+        <w:rPr>
+          <w:rFonts w:ascii="Arial" w:hAnsi="Arial" w:cs="Arial"/>
+          <w:sz w:val="22"/>
+          <w:szCs w:val="22"/>
+        </w:rPr>
+        <w:t>Data</w:t>
+      </w:r>
+      <w:proofErr w:type="spellEnd"/>
+      <w:r>
+        <w:rPr>
+          <w:rFonts w:ascii="Arial" w:hAnsi="Arial" w:cs="Arial"/>
+          <w:sz w:val="22"/>
+          <w:szCs w:val="22"/>
+        </w:rPr>
+        <w:t>.</w:t>
+      </w:r>
+      <w:r>
+        <w:rPr>
+          <w:rFonts w:ascii="Arial" w:hAnsi="Arial" w:cs="Arial"/>
+          <w:sz w:val="22"/>
+          <w:szCs w:val="22"/>
+        </w:rPr>
+        <w:t xml:space="preserve">) to map the reads to the mouse </w:t>
       </w:r>
       <w:proofErr w:type="spellStart"/>
       <w:r>
@@ -2920,7 +3428,7 @@
           <w:sz w:val="22"/>
           <w:szCs w:val="22"/>
         </w:rPr>
-        <w:t>Biol</w:t>
+        <w:t>RefSeq</w:t>
       </w:r>
       <w:proofErr w:type="spellEnd"/>
       <w:r>
@@ -2929,7 +3437,157 @@
           <w:sz w:val="22"/>
           <w:szCs w:val="22"/>
         </w:rPr>
-        <w:t xml:space="preserve"> 2014) to look at differential expression. How many </w:t>
+        <w:t xml:space="preserve"> transcriptome</w:t>
+      </w:r>
+      <w:r>
+        <w:rPr>
+          <w:rFonts w:ascii="Arial" w:hAnsi="Arial" w:cs="Arial"/>
+          <w:sz w:val="22"/>
+          <w:szCs w:val="22"/>
+        </w:rPr>
+        <w:t>.</w:t>
+      </w:r>
+    </w:p>
+    <w:p>
+      <w:pPr>
+        <w:rPr>
+          <w:rFonts w:ascii="Arial" w:hAnsi="Arial" w:cs="Arial"/>
+          <w:sz w:val="22"/>
+          <w:szCs w:val="22"/>
+        </w:rPr>
+      </w:pPr>
+      <w:r>
+        <w:rPr>
+          <w:rFonts w:ascii="Arial" w:hAnsi="Arial" w:cs="Arial"/>
+          <w:sz w:val="22"/>
+          <w:szCs w:val="22"/>
+        </w:rPr>
+        <w:t>(</w:t>
+      </w:r>
+      <w:r>
+        <w:rPr>
+          <w:rFonts w:ascii="Arial" w:hAnsi="Arial" w:cs="Arial"/>
+          <w:sz w:val="22"/>
+          <w:szCs w:val="22"/>
+        </w:rPr>
+        <w:t>n/</w:t>
+      </w:r>
+      <w:r>
+        <w:rPr>
+          <w:rFonts w:ascii="Arial" w:hAnsi="Arial" w:cs="Arial" w:hint="eastAsia"/>
+          <w:sz w:val="22"/>
+          <w:szCs w:val="22"/>
+        </w:rPr>
+        <w:t>stat115</w:t>
+      </w:r>
+      <w:r>
+        <w:rPr>
+          <w:rFonts w:ascii="Arial" w:hAnsi="Arial" w:cs="Arial"/>
+          <w:sz w:val="22"/>
+          <w:szCs w:val="22"/>
+        </w:rPr>
+        <w:t>/</w:t>
+      </w:r>
+      <w:r>
+        <w:rPr>
+          <w:rFonts w:ascii="Arial" w:hAnsi="Arial" w:cs="Arial" w:hint="eastAsia"/>
+          <w:sz w:val="22"/>
+          <w:szCs w:val="22"/>
+        </w:rPr>
+        <w:t>2017/HW2/</w:t>
+      </w:r>
+      <w:r>
+        <w:rPr>
+          <w:rFonts w:ascii="Arial" w:hAnsi="Arial" w:cs="Arial"/>
+          <w:sz w:val="22"/>
+          <w:szCs w:val="22"/>
+        </w:rPr>
+        <w:t>Homework2/</w:t>
+      </w:r>
+      <w:r>
+        <w:rPr>
+          <w:rFonts w:ascii="Arial" w:hAnsi="Arial" w:cs="Arial"/>
+          <w:sz w:val="22"/>
+          <w:szCs w:val="22"/>
+        </w:rPr>
+        <w:t>transcriptome</w:t>
+      </w:r>
+      <w:r>
+        <w:rPr>
+          <w:rFonts w:ascii="Arial" w:hAnsi="Arial" w:cs="Arial"/>
+          <w:sz w:val="22"/>
+          <w:szCs w:val="22"/>
+        </w:rPr>
+        <w:t>)</w:t>
+      </w:r>
+    </w:p>
+    <w:p>
+      <w:pPr>
+        <w:rPr>
+          <w:rFonts w:ascii="Arial" w:hAnsi="Arial"/>
+          <w:sz w:val="22"/>
+          <w:szCs w:val="22"/>
+        </w:rPr>
+      </w:pPr>
+    </w:p>
+    <w:p>
+      <w:pPr>
+        <w:rPr>
+          <w:rFonts w:ascii="Arial" w:hAnsi="Arial"/>
+          <w:sz w:val="22"/>
+          <w:szCs w:val="22"/>
+        </w:rPr>
+      </w:pPr>
+      <w:r>
+        <w:rPr>
+          <w:rFonts w:ascii="Arial" w:hAnsi="Arial" w:cs="Arial"/>
+          <w:b/>
+          <w:sz w:val="22"/>
+          <w:szCs w:val="22"/>
+        </w:rPr>
+        <w:t>7.</w:t>
+      </w:r>
+      <w:r>
+        <w:rPr>
+          <w:rFonts w:ascii="Arial" w:hAnsi="Arial" w:cs="Arial"/>
+          <w:sz w:val="22"/>
+          <w:szCs w:val="22"/>
+        </w:rPr>
+        <w:t xml:space="preserve"> For</w:t>
+      </w:r>
+      <w:r>
+        <w:rPr>
+          <w:rFonts w:ascii="Arial" w:hAnsi="Arial" w:cs="Arial"/>
+          <w:b/>
+          <w:sz w:val="22"/>
+          <w:szCs w:val="22"/>
+        </w:rPr>
+        <w:t xml:space="preserve"> GRADUATE </w:t>
+      </w:r>
+      <w:r>
+        <w:rPr>
+          <w:rFonts w:ascii="Arial" w:hAnsi="Arial" w:cs="Arial"/>
+          <w:sz w:val="22"/>
+          <w:szCs w:val="22"/>
+        </w:rPr>
+        <w:t>students</w:t>
+      </w:r>
+      <w:r>
+        <w:rPr>
+          <w:rFonts w:ascii="Arial" w:hAnsi="Arial" w:cs="Arial"/>
+          <w:b/>
+          <w:sz w:val="22"/>
+          <w:szCs w:val="22"/>
+        </w:rPr>
+        <w:t xml:space="preserve">: </w:t>
+      </w:r>
+      <w:r>
+        <w:rPr>
+          <w:rFonts w:ascii="Arial" w:hAnsi="Arial" w:cs="Arial"/>
+          <w:sz w:val="22"/>
+          <w:szCs w:val="22"/>
+        </w:rPr>
+        <w:t xml:space="preserve">Run Sleuth (http://pachterlab.github.io/sleuth/) on the results from </w:t>
       </w:r>
       <w:proofErr w:type="spellStart"/>
       <w:r>
@@ -2938,7 +3596,7 @@
           <w:sz w:val="22"/>
           <w:szCs w:val="22"/>
         </w:rPr>
-        <w:t>RefSeq</w:t>
+        <w:t>Kallisto</w:t>
       </w:r>
       <w:proofErr w:type="spellEnd"/>
       <w:r>
@@ -2947,588 +3605,6 @@
           <w:sz w:val="22"/>
           <w:szCs w:val="22"/>
         </w:rPr>
-        <w:t xml:space="preserve"> transcripts are up vs down-regulated by </w:t>
-      </w:r>
-      <w:r>
-        <w:rPr>
-          <w:rFonts w:ascii="Arial" w:hAnsi="Arial" w:cs="Arial"/>
-          <w:sz w:val="22"/>
-          <w:szCs w:val="22"/>
-        </w:rPr>
-        <w:t>MLL1</w:t>
-      </w:r>
-      <w:r>
-        <w:rPr>
-          <w:rFonts w:ascii="Arial" w:hAnsi="Arial" w:cs="Arial"/>
-          <w:sz w:val="22"/>
-          <w:szCs w:val="22"/>
-        </w:rPr>
-        <w:t>?</w:t>
-      </w:r>
-    </w:p>
-    <w:p>
-      <w:pPr>
-        <w:rPr>
-          <w:rFonts w:ascii="Arial" w:hAnsi="Arial"/>
-          <w:sz w:val="22"/>
-          <w:szCs w:val="22"/>
-        </w:rPr>
-      </w:pPr>
-    </w:p>
-    <w:p>
-      <w:pPr>
-        <w:rPr>
-          <w:rFonts w:ascii="Arial" w:hAnsi="Arial"/>
-          <w:sz w:val="22"/>
-          <w:szCs w:val="22"/>
-        </w:rPr>
-      </w:pPr>
-      <w:r>
-        <w:rPr>
-          <w:rFonts w:ascii="Arial" w:hAnsi="Arial" w:cs="Arial"/>
-          <w:b/>
-          <w:sz w:val="22"/>
-          <w:szCs w:val="22"/>
-        </w:rPr>
-        <w:t>4.</w:t>
-      </w:r>
-      <w:r>
-        <w:rPr>
-          <w:rFonts w:ascii="Arial" w:hAnsi="Arial" w:cs="Arial"/>
-          <w:sz w:val="22"/>
-          <w:szCs w:val="22"/>
-        </w:rPr>
-        <w:t xml:space="preserve"> Can you generate some visual diagnostic figures to check your overall data quality? </w:t>
-      </w:r>
-    </w:p>
-    <w:p>
-      <w:pPr>
-        <w:rPr>
-          <w:rFonts w:ascii="Arial" w:hAnsi="Arial" w:cs="Arial"/>
-          <w:sz w:val="22"/>
-          <w:szCs w:val="22"/>
-        </w:rPr>
-      </w:pPr>
-      <w:r>
-        <w:rPr>
-          <w:rFonts w:ascii="Arial" w:hAnsi="Arial" w:cs="Arial"/>
-          <w:sz w:val="22"/>
-          <w:szCs w:val="22"/>
-        </w:rPr>
-        <w:t>Hint: clustering samples.</w:t>
-      </w:r>
-    </w:p>
-    <w:p>
-      <w:pPr>
-        <w:rPr>
-          <w:rFonts w:ascii="Arial" w:hAnsi="Arial"/>
-          <w:sz w:val="22"/>
-          <w:szCs w:val="22"/>
-        </w:rPr>
-      </w:pPr>
-    </w:p>
-    <w:p>
-      <w:pPr>
-        <w:rPr>
-          <w:rFonts w:ascii="Arial" w:hAnsi="Arial"/>
-          <w:sz w:val="22"/>
-          <w:szCs w:val="22"/>
-        </w:rPr>
-      </w:pPr>
-    </w:p>
-    <w:p>
-      <w:pPr>
-        <w:rPr>
-          <w:rFonts w:ascii="Arial" w:hAnsi="Arial"/>
-          <w:sz w:val="22"/>
-          <w:szCs w:val="22"/>
-        </w:rPr>
-      </w:pPr>
-      <w:r>
-        <w:rPr>
-          <w:rFonts w:ascii="Arial" w:hAnsi="Arial" w:cs="Arial"/>
-          <w:b/>
-          <w:sz w:val="22"/>
-          <w:szCs w:val="22"/>
-        </w:rPr>
-        <w:t>5.</w:t>
-      </w:r>
-      <w:r>
-        <w:rPr>
-          <w:rFonts w:ascii="Arial" w:hAnsi="Arial" w:cs="Arial"/>
-          <w:sz w:val="22"/>
-          <w:szCs w:val="22"/>
-        </w:rPr>
-        <w:t xml:space="preserve"> Use some GO analysis tool to look at whether there are enriched functions / processes / pathways that are regulated by </w:t>
-      </w:r>
-      <w:r>
-        <w:rPr>
-          <w:rFonts w:ascii="Arial" w:hAnsi="Arial" w:cs="Arial"/>
-          <w:sz w:val="22"/>
-          <w:szCs w:val="22"/>
-        </w:rPr>
-        <w:t>MLL1</w:t>
-      </w:r>
-      <w:r>
-        <w:rPr>
-          <w:rFonts w:ascii="Arial" w:hAnsi="Arial" w:cs="Arial"/>
-          <w:sz w:val="22"/>
-          <w:szCs w:val="22"/>
-        </w:rPr>
-        <w:t xml:space="preserve">? </w:t>
-      </w:r>
-    </w:p>
-    <w:p>
-      <w:pPr>
-        <w:rPr>
-          <w:rFonts w:ascii="Arial" w:hAnsi="Arial"/>
-          <w:sz w:val="22"/>
-          <w:szCs w:val="22"/>
-        </w:rPr>
-      </w:pPr>
-    </w:p>
-    <w:p>
-      <w:pPr>
-        <w:rPr>
-          <w:rFonts w:ascii="Arial" w:hAnsi="Arial" w:cs="Arial"/>
-          <w:sz w:val="22"/>
-          <w:szCs w:val="22"/>
-        </w:rPr>
-      </w:pPr>
-      <w:r>
-        <w:rPr>
-          <w:rFonts w:ascii="Arial" w:hAnsi="Arial" w:cs="Arial"/>
-          <w:b/>
-          <w:sz w:val="22"/>
-          <w:szCs w:val="22"/>
-        </w:rPr>
-        <w:t>6.</w:t>
-      </w:r>
-      <w:r>
-        <w:rPr>
-          <w:rFonts w:ascii="Arial" w:hAnsi="Arial" w:cs="Arial"/>
-          <w:sz w:val="22"/>
-          <w:szCs w:val="22"/>
-        </w:rPr>
-        <w:t xml:space="preserve"> For</w:t>
-      </w:r>
-      <w:r>
-        <w:rPr>
-          <w:rFonts w:ascii="Arial" w:hAnsi="Arial" w:cs="Arial"/>
-          <w:b/>
-          <w:sz w:val="22"/>
-          <w:szCs w:val="22"/>
-        </w:rPr>
-        <w:t xml:space="preserve"> GRADUATE </w:t>
-      </w:r>
-      <w:r>
-        <w:rPr>
-          <w:rFonts w:ascii="Arial" w:hAnsi="Arial" w:cs="Arial"/>
-          <w:sz w:val="22"/>
-          <w:szCs w:val="22"/>
-        </w:rPr>
-        <w:t>students</w:t>
-      </w:r>
-      <w:r>
-        <w:rPr>
-          <w:rFonts w:ascii="Arial" w:hAnsi="Arial" w:cs="Arial"/>
-          <w:b/>
-          <w:sz w:val="22"/>
-          <w:szCs w:val="22"/>
-        </w:rPr>
-        <w:t>:</w:t>
-      </w:r>
-      <w:r>
-        <w:rPr>
-          <w:rFonts w:ascii="Arial" w:hAnsi="Arial" w:cs="Arial"/>
-          <w:sz w:val="22"/>
-          <w:szCs w:val="22"/>
-        </w:rPr>
-        <w:t xml:space="preserve"> The exciting thing about bioinformatics is how fast things move. Since we started covering RNA-</w:t>
-      </w:r>
-      <w:proofErr w:type="spellStart"/>
-      <w:r>
-        <w:rPr>
-          <w:rFonts w:ascii="Arial" w:hAnsi="Arial" w:cs="Arial"/>
-          <w:sz w:val="22"/>
-          <w:szCs w:val="22"/>
-        </w:rPr>
-        <w:t>seq</w:t>
-      </w:r>
-      <w:proofErr w:type="spellEnd"/>
-      <w:r>
-        <w:rPr>
-          <w:rFonts w:ascii="Arial" w:hAnsi="Arial" w:cs="Arial"/>
-          <w:sz w:val="22"/>
-          <w:szCs w:val="22"/>
-        </w:rPr>
-        <w:t xml:space="preserve"> analysis, every year a new and potentially better algorithm comes along. This year is no exception. Recently a pair of new algorithms were developed for differential RNA-</w:t>
-      </w:r>
-      <w:proofErr w:type="spellStart"/>
-      <w:r>
-        <w:rPr>
-          <w:rFonts w:ascii="Arial" w:hAnsi="Arial" w:cs="Arial"/>
-          <w:sz w:val="22"/>
-          <w:szCs w:val="22"/>
-        </w:rPr>
-        <w:t>seq</w:t>
-      </w:r>
-      <w:proofErr w:type="spellEnd"/>
-      <w:r>
-        <w:rPr>
-          <w:rFonts w:ascii="Arial" w:hAnsi="Arial" w:cs="Arial"/>
-          <w:sz w:val="22"/>
-          <w:szCs w:val="22"/>
-        </w:rPr>
-        <w:t xml:space="preserve"> analysis from the </w:t>
-      </w:r>
-      <w:proofErr w:type="spellStart"/>
-      <w:r>
-        <w:rPr>
-          <w:rFonts w:ascii="Arial" w:hAnsi="Arial" w:cs="Arial"/>
-          <w:sz w:val="22"/>
-          <w:szCs w:val="22"/>
-        </w:rPr>
-        <w:t>TopHat</w:t>
-      </w:r>
-      <w:proofErr w:type="spellEnd"/>
-      <w:r>
-        <w:rPr>
-          <w:rFonts w:ascii="Arial" w:hAnsi="Arial" w:cs="Arial"/>
-          <w:sz w:val="22"/>
-          <w:szCs w:val="22"/>
-        </w:rPr>
-        <w:t xml:space="preserve"> / Cufflinks developers. They haven’t been published yet, but have already received good feedback from early adopters. Instead of mapping to the whole genome, </w:t>
-      </w:r>
-      <w:proofErr w:type="spellStart"/>
-      <w:r>
-        <w:rPr>
-          <w:rFonts w:ascii="Arial" w:hAnsi="Arial" w:cs="Arial"/>
-          <w:sz w:val="22"/>
-          <w:szCs w:val="22"/>
-        </w:rPr>
-        <w:t>Kallisto</w:t>
-      </w:r>
-      <w:proofErr w:type="spellEnd"/>
-      <w:r>
-        <w:rPr>
-          <w:rFonts w:ascii="Arial" w:hAnsi="Arial" w:cs="Arial"/>
-          <w:sz w:val="22"/>
-          <w:szCs w:val="22"/>
-        </w:rPr>
-        <w:t xml:space="preserve"> only maps to the </w:t>
-      </w:r>
-      <w:proofErr w:type="spellStart"/>
-      <w:r>
-        <w:rPr>
-          <w:rFonts w:ascii="Arial" w:hAnsi="Arial" w:cs="Arial"/>
-          <w:sz w:val="22"/>
-          <w:szCs w:val="22"/>
-        </w:rPr>
-        <w:t>RefSeq</w:t>
-      </w:r>
-      <w:proofErr w:type="spellEnd"/>
-      <w:r>
-        <w:rPr>
-          <w:rFonts w:ascii="Arial" w:hAnsi="Arial" w:cs="Arial"/>
-          <w:sz w:val="22"/>
-          <w:szCs w:val="22"/>
-        </w:rPr>
-        <w:t xml:space="preserve"> transcriptome, so can go from FASTQ to read count on genes in a snap! </w:t>
-      </w:r>
-    </w:p>
-    <w:p>
-      <w:pPr>
-        <w:rPr>
-          <w:rFonts w:ascii="Arial" w:hAnsi="Arial" w:cs="Arial"/>
-          <w:sz w:val="22"/>
-          <w:szCs w:val="22"/>
-        </w:rPr>
-      </w:pPr>
-      <w:r>
-        <w:rPr>
-          <w:rFonts w:ascii="Arial" w:hAnsi="Arial" w:cs="Arial"/>
-          <w:sz w:val="22"/>
-          <w:szCs w:val="22"/>
-        </w:rPr>
-        <w:t xml:space="preserve">Try using </w:t>
-      </w:r>
-      <w:proofErr w:type="spellStart"/>
-      <w:r>
-        <w:rPr>
-          <w:rFonts w:ascii="Arial" w:hAnsi="Arial" w:cs="Arial"/>
-          <w:sz w:val="22"/>
-          <w:szCs w:val="22"/>
-        </w:rPr>
-        <w:t>Kallisto</w:t>
-      </w:r>
-      <w:proofErr w:type="spellEnd"/>
-      <w:r>
-        <w:rPr>
-          <w:rFonts w:ascii="Arial" w:hAnsi="Arial" w:cs="Arial"/>
-          <w:sz w:val="22"/>
-          <w:szCs w:val="22"/>
-        </w:rPr>
-        <w:t xml:space="preserve"> (http://pachterlab.github.io/kallisto/) on the full FASTQ data (2 FASTQ for each of the 6 samples</w:t>
-      </w:r>
-      <w:r>
-        <w:rPr>
-          <w:rFonts w:ascii="Arial" w:hAnsi="Arial" w:cs="Arial"/>
-          <w:sz w:val="22"/>
-          <w:szCs w:val="22"/>
-        </w:rPr>
-        <w:t xml:space="preserve">, </w:t>
-      </w:r>
-      <w:r>
-        <w:rPr>
-          <w:rFonts w:ascii="Arial" w:hAnsi="Arial" w:cs="Arial"/>
-          <w:sz w:val="22"/>
-          <w:szCs w:val="22"/>
-        </w:rPr>
-        <w:t>n/</w:t>
-      </w:r>
-      <w:r>
-        <w:rPr>
-          <w:rFonts w:ascii="Arial" w:hAnsi="Arial" w:cs="Arial" w:hint="eastAsia"/>
-          <w:sz w:val="22"/>
-          <w:szCs w:val="22"/>
-        </w:rPr>
-        <w:t>stat115</w:t>
-      </w:r>
-      <w:r>
-        <w:rPr>
-          <w:rFonts w:ascii="Arial" w:hAnsi="Arial" w:cs="Arial"/>
-          <w:sz w:val="22"/>
-          <w:szCs w:val="22"/>
-        </w:rPr>
-        <w:t>/</w:t>
-      </w:r>
-      <w:r>
-        <w:rPr>
-          <w:rFonts w:ascii="Arial" w:hAnsi="Arial" w:cs="Arial" w:hint="eastAsia"/>
-          <w:sz w:val="22"/>
-          <w:szCs w:val="22"/>
-        </w:rPr>
-        <w:t>2017/HW2/</w:t>
-      </w:r>
-      <w:r>
-        <w:rPr>
-          <w:rFonts w:ascii="Arial" w:hAnsi="Arial" w:cs="Arial"/>
-          <w:sz w:val="22"/>
-          <w:szCs w:val="22"/>
-        </w:rPr>
-        <w:t>Homework2/</w:t>
-      </w:r>
-      <w:proofErr w:type="spellStart"/>
-      <w:r>
-        <w:rPr>
-          <w:rFonts w:ascii="Arial" w:hAnsi="Arial" w:cs="Arial"/>
-          <w:sz w:val="22"/>
-          <w:szCs w:val="22"/>
-        </w:rPr>
-        <w:t>FastqData</w:t>
-      </w:r>
-      <w:proofErr w:type="spellEnd"/>
-      <w:r>
-        <w:rPr>
-          <w:rFonts w:ascii="Arial" w:hAnsi="Arial" w:cs="Arial"/>
-          <w:sz w:val="22"/>
-          <w:szCs w:val="22"/>
-        </w:rPr>
-        <w:t>.</w:t>
-      </w:r>
-      <w:r>
-        <w:rPr>
-          <w:rFonts w:ascii="Arial" w:hAnsi="Arial" w:cs="Arial"/>
-          <w:sz w:val="22"/>
-          <w:szCs w:val="22"/>
-        </w:rPr>
-        <w:t xml:space="preserve">) to map the reads to the mouse </w:t>
-      </w:r>
-      <w:proofErr w:type="spellStart"/>
-      <w:r>
-        <w:rPr>
-          <w:rFonts w:ascii="Arial" w:hAnsi="Arial" w:cs="Arial"/>
-          <w:sz w:val="22"/>
-          <w:szCs w:val="22"/>
-        </w:rPr>
-        <w:t>RefSeq</w:t>
-      </w:r>
-      <w:proofErr w:type="spellEnd"/>
-      <w:r>
-        <w:rPr>
-          <w:rFonts w:ascii="Arial" w:hAnsi="Arial" w:cs="Arial"/>
-          <w:sz w:val="22"/>
-          <w:szCs w:val="22"/>
-        </w:rPr>
-        <w:t xml:space="preserve"> transcriptome</w:t>
-      </w:r>
-      <w:r>
-        <w:rPr>
-          <w:rFonts w:ascii="Arial" w:hAnsi="Arial" w:cs="Arial"/>
-          <w:sz w:val="22"/>
-          <w:szCs w:val="22"/>
-        </w:rPr>
-        <w:t>.</w:t>
-      </w:r>
-    </w:p>
-    <w:p>
-      <w:pPr>
-        <w:rPr>
-          <w:rFonts w:ascii="Arial" w:hAnsi="Arial" w:cs="Arial"/>
-          <w:sz w:val="22"/>
-          <w:szCs w:val="22"/>
-        </w:rPr>
-      </w:pPr>
-      <w:r>
-        <w:rPr>
-          <w:rFonts w:ascii="Arial" w:hAnsi="Arial" w:cs="Arial"/>
-          <w:sz w:val="22"/>
-          <w:szCs w:val="22"/>
-        </w:rPr>
-        <w:t>(</w:t>
-      </w:r>
-      <w:r>
-        <w:rPr>
-          <w:rFonts w:ascii="Arial" w:hAnsi="Arial" w:cs="Arial"/>
-          <w:sz w:val="22"/>
-          <w:szCs w:val="22"/>
-        </w:rPr>
-        <w:t>n/</w:t>
-      </w:r>
-      <w:r>
-        <w:rPr>
-          <w:rFonts w:ascii="Arial" w:hAnsi="Arial" w:cs="Arial" w:hint="eastAsia"/>
-          <w:sz w:val="22"/>
-          <w:szCs w:val="22"/>
-        </w:rPr>
-        <w:t>stat115</w:t>
-      </w:r>
-      <w:r>
-        <w:rPr>
-          <w:rFonts w:ascii="Arial" w:hAnsi="Arial" w:cs="Arial"/>
-          <w:sz w:val="22"/>
-          <w:szCs w:val="22"/>
-        </w:rPr>
-        <w:t>/</w:t>
-      </w:r>
-      <w:r>
-        <w:rPr>
-          <w:rFonts w:ascii="Arial" w:hAnsi="Arial" w:cs="Arial" w:hint="eastAsia"/>
-          <w:sz w:val="22"/>
-          <w:szCs w:val="22"/>
-        </w:rPr>
-        <w:t>2017/HW2/</w:t>
-      </w:r>
-      <w:r>
-        <w:rPr>
-          <w:rFonts w:ascii="Arial" w:hAnsi="Arial" w:cs="Arial"/>
-          <w:sz w:val="22"/>
-          <w:szCs w:val="22"/>
-        </w:rPr>
-        <w:t>Homework2/</w:t>
-      </w:r>
-      <w:r>
-        <w:rPr>
-          <w:rFonts w:ascii="Arial" w:hAnsi="Arial" w:cs="Arial"/>
-          <w:sz w:val="22"/>
-          <w:szCs w:val="22"/>
-        </w:rPr>
-        <w:t>transcriptome</w:t>
-      </w:r>
-      <w:r>
-        <w:rPr>
-          <w:rFonts w:ascii="Arial" w:hAnsi="Arial" w:cs="Arial"/>
-          <w:sz w:val="22"/>
-          <w:szCs w:val="22"/>
-        </w:rPr>
-        <w:t>)</w:t>
-      </w:r>
-    </w:p>
-    <w:p>
-      <w:pPr>
-        <w:rPr>
-          <w:rFonts w:ascii="Arial" w:hAnsi="Arial"/>
-          <w:sz w:val="22"/>
-          <w:szCs w:val="22"/>
-        </w:rPr>
-      </w:pPr>
-    </w:p>
-    <w:p>
-      <w:pPr>
-        <w:rPr>
-          <w:rFonts w:ascii="Arial" w:hAnsi="Arial"/>
-          <w:sz w:val="22"/>
-          <w:szCs w:val="22"/>
-        </w:rPr>
-      </w:pPr>
-      <w:r>
-        <w:rPr>
-          <w:rFonts w:ascii="Arial" w:hAnsi="Arial" w:cs="Arial"/>
-          <w:b/>
-          <w:sz w:val="22"/>
-          <w:szCs w:val="22"/>
-        </w:rPr>
-        <w:t>7.</w:t>
-      </w:r>
-      <w:r>
-        <w:rPr>
-          <w:rFonts w:ascii="Arial" w:hAnsi="Arial" w:cs="Arial"/>
-          <w:sz w:val="22"/>
-          <w:szCs w:val="22"/>
-        </w:rPr>
-        <w:t xml:space="preserve"> For</w:t>
-      </w:r>
-      <w:r>
-        <w:rPr>
-          <w:rFonts w:ascii="Arial" w:hAnsi="Arial" w:cs="Arial"/>
-          <w:b/>
-          <w:sz w:val="22"/>
-          <w:szCs w:val="22"/>
-        </w:rPr>
-        <w:t xml:space="preserve"> GRADUATE </w:t>
-      </w:r>
-      <w:r>
-        <w:rPr>
-          <w:rFonts w:ascii="Arial" w:hAnsi="Arial" w:cs="Arial"/>
-          <w:sz w:val="22"/>
-          <w:szCs w:val="22"/>
-        </w:rPr>
-        <w:t>students</w:t>
-      </w:r>
-      <w:r>
-        <w:rPr>
-          <w:rFonts w:ascii="Arial" w:hAnsi="Arial" w:cs="Arial"/>
-          <w:b/>
-          <w:sz w:val="22"/>
-          <w:szCs w:val="22"/>
-        </w:rPr>
-        <w:t xml:space="preserve">: </w:t>
-      </w:r>
-      <w:r>
-        <w:rPr>
-          <w:rFonts w:ascii="Arial" w:hAnsi="Arial" w:cs="Arial"/>
-          <w:sz w:val="22"/>
-          <w:szCs w:val="22"/>
-        </w:rPr>
-        <w:t xml:space="preserve">Run Sleuth (http://pachterlab.github.io/sleuth/) on the results from </w:t>
-      </w:r>
-      <w:proofErr w:type="spellStart"/>
-      <w:r>
-        <w:rPr>
-          <w:rFonts w:ascii="Arial" w:hAnsi="Arial" w:cs="Arial"/>
-          <w:sz w:val="22"/>
-          <w:szCs w:val="22"/>
-        </w:rPr>
-        <w:t>Kallisto</w:t>
-      </w:r>
-      <w:proofErr w:type="spellEnd"/>
-      <w:r>
-        <w:rPr>
-          <w:rFonts w:ascii="Arial" w:hAnsi="Arial" w:cs="Arial"/>
-          <w:sz w:val="22"/>
-          <w:szCs w:val="22"/>
-        </w:rPr>
         <w:t xml:space="preserve"> for differential expression analysis</w:t>
       </w:r>
     </w:p>
@@ -3549,8 +3625,8 @@
           <w:szCs w:val="22"/>
         </w:rPr>
       </w:pPr>
-      <w:bookmarkStart w:id="9" w:name="OLE_LINK5"/>
-      <w:bookmarkStart w:id="10" w:name="OLE_LINK6"/>
+      <w:bookmarkStart w:id="10" w:name="OLE_LINK5"/>
+      <w:bookmarkStart w:id="11" w:name="OLE_LINK6"/>
       <w:r>
         <w:rPr>
           <w:rFonts w:ascii="Arial" w:hAnsi="Arial" w:cs="Arial"/>
@@ -3671,7 +3747,7 @@
       <w:pPr>
         <w:ind w:left="720"/>
         <w:rPr>
-          <w:rFonts w:ascii="Arial" w:hAnsi="Arial" w:hint="eastAsia"/>
+          <w:rFonts w:ascii="Arial" w:hAnsi="Arial" w:cs="Arial" w:hint="eastAsia"/>
           <w:sz w:val="22"/>
           <w:szCs w:val="22"/>
         </w:rPr>
@@ -3695,8 +3771,708 @@
         <w:t>You can see the field is still very competitive and there are new tools coming out often. Whether they will be winner depends on solid statistics, good programming, other useful features, and user-friendly interface.</w:t>
       </w:r>
     </w:p>
-    <w:bookmarkEnd w:id="9"/>
-    <w:bookmarkEnd w:id="10"/>
+    <w:p>
+      <w:pPr>
+        <w:rPr>
+          <w:rFonts w:ascii="Arial" w:hAnsi="Arial" w:hint="eastAsia"/>
+          <w:sz w:val="22"/>
+          <w:szCs w:val="22"/>
+        </w:rPr>
+      </w:pPr>
+      <w:r>
+        <w:rPr>
+          <w:rFonts w:ascii="Arial" w:hAnsi="Arial" w:cs="Arial"/>
+          <w:b/>
+          <w:sz w:val="22"/>
+          <w:szCs w:val="22"/>
+        </w:rPr>
+        <w:lastRenderedPageBreak/>
+        <w:t>Part II</w:t>
+      </w:r>
+      <w:r>
+        <w:rPr>
+          <w:rFonts w:ascii="Arial" w:hAnsi="Arial" w:cs="Arial" w:hint="eastAsia"/>
+          <w:b/>
+          <w:sz w:val="22"/>
+          <w:szCs w:val="22"/>
+        </w:rPr>
+        <w:t>I</w:t>
+      </w:r>
+      <w:r>
+        <w:rPr>
+          <w:rFonts w:ascii="Arial" w:hAnsi="Arial" w:cs="Arial"/>
+          <w:b/>
+          <w:sz w:val="22"/>
+          <w:szCs w:val="22"/>
+        </w:rPr>
+        <w:t xml:space="preserve">. </w:t>
+      </w:r>
+      <w:r>
+        <w:rPr>
+          <w:rFonts w:ascii="Arial" w:hAnsi="Arial" w:cs="Arial" w:hint="eastAsia"/>
+          <w:b/>
+          <w:sz w:val="22"/>
+          <w:szCs w:val="22"/>
+        </w:rPr>
+        <w:t xml:space="preserve">Python </w:t>
+      </w:r>
+      <w:r>
+        <w:rPr>
+          <w:rFonts w:ascii="Arial" w:hAnsi="Arial" w:cs="Arial"/>
+          <w:b/>
+          <w:sz w:val="22"/>
+          <w:szCs w:val="22"/>
+        </w:rPr>
+        <w:t>exercise</w:t>
+      </w:r>
+      <w:r>
+        <w:rPr>
+          <w:rFonts w:ascii="Arial" w:hAnsi="Arial" w:cs="Arial" w:hint="eastAsia"/>
+          <w:b/>
+          <w:sz w:val="22"/>
+          <w:szCs w:val="22"/>
+        </w:rPr>
+        <w:t xml:space="preserve"> </w:t>
+      </w:r>
+    </w:p>
+    <w:p>
+      <w:pPr>
+        <w:rPr>
+          <w:rFonts w:ascii="Arial" w:hAnsi="Arial" w:cs="Arial" w:hint="eastAsia"/>
+          <w:b/>
+          <w:sz w:val="22"/>
+          <w:szCs w:val="22"/>
+        </w:rPr>
+      </w:pPr>
+    </w:p>
+    <w:p>
+      <w:pPr>
+        <w:rPr>
+          <w:rFonts w:ascii="Arial" w:hAnsi="Arial" w:cs="Arial" w:hint="eastAsia"/>
+          <w:sz w:val="22"/>
+          <w:szCs w:val="22"/>
+        </w:rPr>
+      </w:pPr>
+      <w:r>
+        <w:rPr>
+          <w:rFonts w:ascii="Arial" w:hAnsi="Arial" w:cs="Arial" w:hint="eastAsia"/>
+          <w:sz w:val="22"/>
+          <w:szCs w:val="22"/>
+        </w:rPr>
+        <w:t xml:space="preserve">Write a python program to merge two paired-end </w:t>
+      </w:r>
+      <w:proofErr w:type="spellStart"/>
+      <w:r>
+        <w:rPr>
+          <w:rFonts w:ascii="Arial" w:hAnsi="Arial" w:cs="Arial"/>
+          <w:sz w:val="22"/>
+          <w:szCs w:val="22"/>
+        </w:rPr>
+        <w:t>Fastq</w:t>
+      </w:r>
+      <w:proofErr w:type="spellEnd"/>
+      <w:r>
+        <w:rPr>
+          <w:rFonts w:ascii="Arial" w:hAnsi="Arial" w:cs="Arial" w:hint="eastAsia"/>
+          <w:sz w:val="22"/>
+          <w:szCs w:val="22"/>
+        </w:rPr>
+        <w:t xml:space="preserve"> files (</w:t>
+      </w:r>
+      <w:r>
+        <w:rPr>
+          <w:rFonts w:ascii="Arial" w:hAnsi="Arial" w:cs="Arial"/>
+          <w:sz w:val="22"/>
+          <w:szCs w:val="22"/>
+        </w:rPr>
+        <w:t>4OH1_5M_a</w:t>
+      </w:r>
+      <w:r>
+        <w:rPr>
+          <w:rFonts w:ascii="Arial" w:hAnsi="Arial" w:cs="Arial" w:hint="eastAsia"/>
+          <w:sz w:val="22"/>
+          <w:szCs w:val="22"/>
+        </w:rPr>
+        <w:t>_sub</w:t>
+      </w:r>
+      <w:r>
+        <w:rPr>
+          <w:rFonts w:ascii="Arial" w:hAnsi="Arial" w:cs="Arial"/>
+          <w:sz w:val="22"/>
+          <w:szCs w:val="22"/>
+        </w:rPr>
+        <w:t>.fastq</w:t>
+      </w:r>
+      <w:r>
+        <w:rPr>
+          <w:rFonts w:ascii="Arial" w:hAnsi="Arial" w:cs="Arial"/>
+          <w:sz w:val="22"/>
+          <w:szCs w:val="22"/>
+        </w:rPr>
+        <w:t>；</w:t>
+      </w:r>
+      <w:r>
+        <w:rPr>
+          <w:rFonts w:ascii="Arial" w:hAnsi="Arial" w:cs="Arial"/>
+          <w:sz w:val="22"/>
+          <w:szCs w:val="22"/>
+        </w:rPr>
+        <w:t>4OH1_5M_b</w:t>
+      </w:r>
+      <w:r>
+        <w:rPr>
+          <w:rFonts w:ascii="Arial" w:hAnsi="Arial" w:cs="Arial" w:hint="eastAsia"/>
+          <w:sz w:val="22"/>
+          <w:szCs w:val="22"/>
+        </w:rPr>
+        <w:t>_sub</w:t>
+      </w:r>
+      <w:r>
+        <w:rPr>
+          <w:rFonts w:ascii="Arial" w:hAnsi="Arial" w:cs="Arial"/>
+          <w:sz w:val="22"/>
+          <w:szCs w:val="22"/>
+        </w:rPr>
+        <w:t>.fastq</w:t>
+      </w:r>
+      <w:r>
+        <w:rPr>
+          <w:rFonts w:ascii="Arial" w:hAnsi="Arial" w:cs="Arial" w:hint="eastAsia"/>
+          <w:sz w:val="22"/>
+          <w:szCs w:val="22"/>
+        </w:rPr>
+        <w:t xml:space="preserve"> in </w:t>
+      </w:r>
+      <w:r>
+        <w:rPr>
+          <w:rFonts w:ascii="Arial" w:hAnsi="Arial" w:cs="Arial"/>
+          <w:sz w:val="22"/>
+          <w:szCs w:val="22"/>
+        </w:rPr>
+        <w:t>/n/</w:t>
+      </w:r>
+      <w:r>
+        <w:rPr>
+          <w:rFonts w:ascii="Arial" w:hAnsi="Arial" w:cs="Arial" w:hint="eastAsia"/>
+          <w:sz w:val="22"/>
+          <w:szCs w:val="22"/>
+        </w:rPr>
+        <w:t>stat115</w:t>
+      </w:r>
+      <w:r>
+        <w:rPr>
+          <w:rFonts w:ascii="Arial" w:hAnsi="Arial" w:cs="Arial"/>
+          <w:sz w:val="22"/>
+          <w:szCs w:val="22"/>
+        </w:rPr>
+        <w:t>/</w:t>
+      </w:r>
+      <w:r>
+        <w:rPr>
+          <w:rFonts w:ascii="Arial" w:hAnsi="Arial" w:cs="Arial" w:hint="eastAsia"/>
+          <w:sz w:val="22"/>
+          <w:szCs w:val="22"/>
+        </w:rPr>
+        <w:t>2017/HW2/</w:t>
+      </w:r>
+      <w:r>
+        <w:rPr>
+          <w:rFonts w:ascii="Arial" w:hAnsi="Arial" w:cs="Arial"/>
+          <w:sz w:val="22"/>
+          <w:szCs w:val="22"/>
+        </w:rPr>
+        <w:t>Homework2/</w:t>
+      </w:r>
+      <w:proofErr w:type="spellStart"/>
+      <w:r>
+        <w:rPr>
+          <w:rFonts w:ascii="Arial" w:hAnsi="Arial" w:cs="Arial"/>
+          <w:sz w:val="22"/>
+          <w:szCs w:val="22"/>
+        </w:rPr>
+        <w:t>FastqData</w:t>
+      </w:r>
+      <w:proofErr w:type="spellEnd"/>
+      <w:r>
+        <w:rPr>
+          <w:rFonts w:ascii="Arial" w:hAnsi="Arial" w:cs="Arial" w:hint="eastAsia"/>
+          <w:sz w:val="22"/>
+          <w:szCs w:val="22"/>
+        </w:rPr>
+        <w:t xml:space="preserve">)  in to one. </w:t>
+      </w:r>
+    </w:p>
+    <w:p>
+      <w:pPr>
+        <w:pStyle w:val="ListParagraph"/>
+        <w:numPr>
+          <w:ilvl w:val="0"/>
+          <w:numId w:val="2"/>
+        </w:numPr>
+        <w:rPr>
+          <w:rFonts w:ascii="Arial" w:hAnsi="Arial" w:cs="Arial" w:hint="eastAsia"/>
+          <w:sz w:val="22"/>
+          <w:szCs w:val="22"/>
+        </w:rPr>
+      </w:pPr>
+      <w:r>
+        <w:rPr>
+          <w:rFonts w:ascii="Arial" w:hAnsi="Arial" w:cs="Arial"/>
+          <w:sz w:val="22"/>
+          <w:szCs w:val="22"/>
+        </w:rPr>
+        <w:t>R</w:t>
+      </w:r>
+      <w:r>
+        <w:rPr>
+          <w:rFonts w:ascii="Arial" w:hAnsi="Arial" w:cs="Arial" w:hint="eastAsia"/>
+          <w:sz w:val="22"/>
+          <w:szCs w:val="22"/>
+        </w:rPr>
+        <w:t>ead in the two files into python</w:t>
+      </w:r>
+    </w:p>
+    <w:p>
+      <w:pPr>
+        <w:pStyle w:val="ListParagraph"/>
+        <w:numPr>
+          <w:ilvl w:val="0"/>
+          <w:numId w:val="2"/>
+        </w:numPr>
+        <w:rPr>
+          <w:rFonts w:ascii="Arial" w:hAnsi="Arial" w:cs="Arial" w:hint="eastAsia"/>
+          <w:sz w:val="22"/>
+          <w:szCs w:val="22"/>
+        </w:rPr>
+      </w:pPr>
+      <w:r>
+        <w:rPr>
+          <w:rFonts w:ascii="Arial" w:hAnsi="Arial" w:cs="Arial" w:hint="eastAsia"/>
+          <w:sz w:val="22"/>
+          <w:szCs w:val="22"/>
+        </w:rPr>
+        <w:t>Distinguish</w:t>
+      </w:r>
+      <w:r>
+        <w:rPr>
+          <w:rFonts w:ascii="Arial" w:hAnsi="Arial" w:cs="Arial"/>
+          <w:sz w:val="22"/>
+          <w:szCs w:val="22"/>
+        </w:rPr>
+        <w:t xml:space="preserve"> </w:t>
+      </w:r>
+      <w:bookmarkEnd w:id="10"/>
+      <w:bookmarkEnd w:id="11"/>
+      <w:r>
+        <w:rPr>
+          <w:rFonts w:ascii="Arial" w:hAnsi="Arial"/>
+          <w:sz w:val="22"/>
+          <w:szCs w:val="22"/>
+        </w:rPr>
+        <w:t>quality ID and</w:t>
+      </w:r>
+      <w:r>
+        <w:rPr>
+          <w:rFonts w:ascii="Arial" w:hAnsi="Arial"/>
+          <w:sz w:val="22"/>
+          <w:szCs w:val="22"/>
+        </w:rPr>
+        <w:t xml:space="preserve"> quality score</w:t>
+      </w:r>
+      <w:r>
+        <w:rPr>
+          <w:rFonts w:ascii="Arial" w:hAnsi="Arial" w:hint="eastAsia"/>
+          <w:sz w:val="22"/>
+          <w:szCs w:val="22"/>
+        </w:rPr>
+        <w:t>, and sequence Id and sequence information</w:t>
+      </w:r>
+    </w:p>
+    <w:p>
+      <w:pPr>
+        <w:pStyle w:val="ListParagraph"/>
+        <w:numPr>
+          <w:ilvl w:val="0"/>
+          <w:numId w:val="2"/>
+        </w:numPr>
+        <w:rPr>
+          <w:rFonts w:ascii="Arial" w:hAnsi="Arial" w:cs="Arial" w:hint="eastAsia"/>
+          <w:sz w:val="22"/>
+          <w:szCs w:val="22"/>
+        </w:rPr>
+      </w:pPr>
+      <w:r>
+        <w:rPr>
+          <w:rFonts w:ascii="Arial" w:hAnsi="Arial"/>
+          <w:sz w:val="22"/>
+          <w:szCs w:val="22"/>
+        </w:rPr>
+        <w:t>M</w:t>
+      </w:r>
+      <w:r>
+        <w:rPr>
+          <w:rFonts w:ascii="Arial" w:hAnsi="Arial" w:hint="eastAsia"/>
+          <w:sz w:val="22"/>
+          <w:szCs w:val="22"/>
+        </w:rPr>
+        <w:t xml:space="preserve">atch the sequence </w:t>
+      </w:r>
+      <w:proofErr w:type="gramStart"/>
+      <w:r>
+        <w:rPr>
+          <w:rFonts w:ascii="Arial" w:hAnsi="Arial" w:hint="eastAsia"/>
+          <w:sz w:val="22"/>
+          <w:szCs w:val="22"/>
+        </w:rPr>
+        <w:t>according to</w:t>
+      </w:r>
+      <w:proofErr w:type="gramEnd"/>
+      <w:r>
+        <w:rPr>
+          <w:rFonts w:ascii="Arial" w:hAnsi="Arial" w:hint="eastAsia"/>
+          <w:sz w:val="22"/>
+          <w:szCs w:val="22"/>
+        </w:rPr>
+        <w:t xml:space="preserve"> their </w:t>
+      </w:r>
+      <w:r>
+        <w:rPr>
+          <w:rFonts w:ascii="Arial" w:hAnsi="Arial"/>
+          <w:sz w:val="22"/>
+          <w:szCs w:val="22"/>
+        </w:rPr>
+        <w:t>sequence</w:t>
+      </w:r>
+      <w:r>
+        <w:rPr>
+          <w:rFonts w:ascii="Arial" w:hAnsi="Arial" w:hint="eastAsia"/>
+          <w:sz w:val="22"/>
+          <w:szCs w:val="22"/>
+        </w:rPr>
+        <w:t xml:space="preserve"> </w:t>
+      </w:r>
+      <w:r>
+        <w:rPr>
+          <w:rFonts w:ascii="Arial" w:hAnsi="Arial"/>
+          <w:sz w:val="22"/>
+          <w:szCs w:val="22"/>
+        </w:rPr>
+        <w:t>I</w:t>
+      </w:r>
+      <w:r>
+        <w:rPr>
+          <w:rFonts w:ascii="Arial" w:hAnsi="Arial" w:hint="eastAsia"/>
+          <w:sz w:val="22"/>
+          <w:szCs w:val="22"/>
+        </w:rPr>
+        <w:t>D</w:t>
+      </w:r>
+    </w:p>
+    <w:p>
+      <w:pPr>
+        <w:pStyle w:val="ListParagraph"/>
+        <w:numPr>
+          <w:ilvl w:val="0"/>
+          <w:numId w:val="2"/>
+        </w:numPr>
+        <w:rPr>
+          <w:rFonts w:ascii="Arial" w:hAnsi="Arial" w:cs="Arial" w:hint="eastAsia"/>
+          <w:sz w:val="22"/>
+          <w:szCs w:val="22"/>
+        </w:rPr>
+      </w:pPr>
+      <w:r>
+        <w:rPr>
+          <w:rFonts w:ascii="Arial" w:hAnsi="Arial" w:cs="Arial" w:hint="eastAsia"/>
+          <w:sz w:val="22"/>
+          <w:szCs w:val="22"/>
+        </w:rPr>
+        <w:t>Write out the results in csv files (remember to name your file with .csv suffix so that it can be opened directly by excel)</w:t>
+      </w:r>
+    </w:p>
+    <w:p>
+      <w:pPr>
+        <w:rPr>
+          <w:rFonts w:ascii="Arial" w:hAnsi="Arial" w:cs="Arial" w:hint="eastAsia"/>
+          <w:sz w:val="22"/>
+          <w:szCs w:val="22"/>
+        </w:rPr>
+      </w:pPr>
+      <w:bookmarkStart w:id="12" w:name="OLE_LINK13"/>
+      <w:bookmarkStart w:id="13" w:name="_GoBack"/>
+      <w:r>
+        <w:rPr>
+          <w:rFonts w:ascii="Arial" w:hAnsi="Arial" w:cs="Arial" w:hint="eastAsia"/>
+          <w:sz w:val="22"/>
+          <w:szCs w:val="22"/>
+        </w:rPr>
+        <w:t>The results should look like below:</w:t>
+      </w:r>
+    </w:p>
+    <w:p>
+      <w:pPr>
+        <w:rPr>
+          <w:rFonts w:ascii="Arial" w:hAnsi="Arial" w:cs="Arial" w:hint="eastAsia"/>
+          <w:sz w:val="22"/>
+          <w:szCs w:val="22"/>
+        </w:rPr>
+      </w:pPr>
+    </w:p>
+    <w:p>
+      <w:pPr>
+        <w:rPr>
+          <w:rFonts w:ascii="Arial" w:hAnsi="Arial" w:cs="Arial" w:hint="eastAsia"/>
+          <w:sz w:val="22"/>
+          <w:szCs w:val="22"/>
+        </w:rPr>
+      </w:pPr>
+      <w:proofErr w:type="spellStart"/>
+      <w:r>
+        <w:rPr>
+          <w:rFonts w:ascii="Arial" w:hAnsi="Arial" w:cs="Arial"/>
+          <w:sz w:val="22"/>
+          <w:szCs w:val="22"/>
+        </w:rPr>
+        <w:t>S</w:t>
+      </w:r>
+      <w:r>
+        <w:rPr>
+          <w:rFonts w:ascii="Arial" w:hAnsi="Arial" w:cs="Arial" w:hint="eastAsia"/>
+          <w:sz w:val="22"/>
+          <w:szCs w:val="22"/>
+        </w:rPr>
+        <w:t>equace</w:t>
+      </w:r>
+      <w:proofErr w:type="spellEnd"/>
+      <w:r>
+        <w:rPr>
+          <w:rFonts w:ascii="Arial" w:hAnsi="Arial" w:cs="Arial" w:hint="eastAsia"/>
+          <w:sz w:val="22"/>
+          <w:szCs w:val="22"/>
+        </w:rPr>
+        <w:t xml:space="preserve"> </w:t>
+      </w:r>
+      <w:proofErr w:type="spellStart"/>
+      <w:proofErr w:type="gramStart"/>
+      <w:r>
+        <w:rPr>
+          <w:rFonts w:ascii="Arial" w:hAnsi="Arial" w:cs="Arial" w:hint="eastAsia"/>
+          <w:sz w:val="22"/>
+          <w:szCs w:val="22"/>
+        </w:rPr>
+        <w:t>ID,sequence</w:t>
+      </w:r>
+      <w:proofErr w:type="spellEnd"/>
+      <w:proofErr w:type="gramEnd"/>
+      <w:r>
+        <w:rPr>
+          <w:rFonts w:ascii="Arial" w:hAnsi="Arial" w:cs="Arial" w:hint="eastAsia"/>
+          <w:sz w:val="22"/>
+          <w:szCs w:val="22"/>
+        </w:rPr>
+        <w:t xml:space="preserve"> </w:t>
+      </w:r>
+      <w:proofErr w:type="spellStart"/>
+      <w:r>
+        <w:rPr>
+          <w:rFonts w:ascii="Arial" w:hAnsi="Arial" w:cs="Arial" w:hint="eastAsia"/>
+          <w:sz w:val="22"/>
+          <w:szCs w:val="22"/>
+        </w:rPr>
+        <w:t>a,</w:t>
+      </w:r>
+      <w:r>
+        <w:rPr>
+          <w:rFonts w:ascii="Arial" w:hAnsi="Arial" w:cs="Arial" w:hint="eastAsia"/>
+          <w:sz w:val="22"/>
+          <w:szCs w:val="22"/>
+        </w:rPr>
+        <w:t>sequence</w:t>
+      </w:r>
+      <w:proofErr w:type="spellEnd"/>
+      <w:r>
+        <w:rPr>
+          <w:rFonts w:ascii="Arial" w:hAnsi="Arial" w:cs="Arial" w:hint="eastAsia"/>
+          <w:sz w:val="22"/>
+          <w:szCs w:val="22"/>
+        </w:rPr>
+        <w:t xml:space="preserve"> </w:t>
+      </w:r>
+      <w:proofErr w:type="spellStart"/>
+      <w:r>
+        <w:rPr>
+          <w:rFonts w:ascii="Arial" w:hAnsi="Arial" w:cs="Arial" w:hint="eastAsia"/>
+          <w:sz w:val="22"/>
+          <w:szCs w:val="22"/>
+        </w:rPr>
+        <w:t>b</w:t>
+      </w:r>
+      <w:r>
+        <w:rPr>
+          <w:rFonts w:ascii="Arial" w:hAnsi="Arial" w:cs="Arial" w:hint="eastAsia"/>
+          <w:sz w:val="22"/>
+          <w:szCs w:val="22"/>
+        </w:rPr>
+        <w:t>,sequence</w:t>
+      </w:r>
+      <w:proofErr w:type="spellEnd"/>
+      <w:r>
+        <w:rPr>
+          <w:rFonts w:ascii="Arial" w:hAnsi="Arial" w:cs="Arial" w:hint="eastAsia"/>
+          <w:sz w:val="22"/>
+          <w:szCs w:val="22"/>
+        </w:rPr>
+        <w:t xml:space="preserve"> a </w:t>
+      </w:r>
+      <w:proofErr w:type="spellStart"/>
+      <w:r>
+        <w:rPr>
+          <w:rFonts w:ascii="Arial" w:hAnsi="Arial" w:cs="Arial" w:hint="eastAsia"/>
+          <w:sz w:val="22"/>
+          <w:szCs w:val="22"/>
+        </w:rPr>
+        <w:t>quality,</w:t>
+      </w:r>
+      <w:r>
+        <w:rPr>
+          <w:rFonts w:ascii="Arial" w:hAnsi="Arial" w:cs="Arial" w:hint="eastAsia"/>
+          <w:sz w:val="22"/>
+          <w:szCs w:val="22"/>
+        </w:rPr>
+        <w:t>sequence</w:t>
+      </w:r>
+      <w:proofErr w:type="spellEnd"/>
+      <w:r>
+        <w:rPr>
+          <w:rFonts w:ascii="Arial" w:hAnsi="Arial" w:cs="Arial" w:hint="eastAsia"/>
+          <w:sz w:val="22"/>
+          <w:szCs w:val="22"/>
+        </w:rPr>
+        <w:t xml:space="preserve"> b </w:t>
+      </w:r>
+    </w:p>
+    <w:p>
+      <w:pPr>
+        <w:rPr>
+          <w:rFonts w:ascii="Arial" w:hAnsi="Arial" w:cs="Arial" w:hint="eastAsia"/>
+          <w:sz w:val="22"/>
+          <w:szCs w:val="22"/>
+        </w:rPr>
+      </w:pPr>
+      <w:r>
+        <w:rPr>
+          <w:rFonts w:ascii="Arial" w:hAnsi="Arial" w:cs="Arial"/>
+          <w:sz w:val="22"/>
+          <w:szCs w:val="22"/>
+        </w:rPr>
+        <w:t>@SRR2994643.15099964 15099964 length=50</w:t>
+      </w:r>
+      <w:r>
+        <w:rPr>
+          <w:rFonts w:ascii="Arial" w:hAnsi="Arial" w:cs="Arial" w:hint="eastAsia"/>
+          <w:sz w:val="22"/>
+          <w:szCs w:val="22"/>
+        </w:rPr>
+        <w:t>,</w:t>
+      </w:r>
+      <w:r>
+        <w:t xml:space="preserve"> </w:t>
+      </w:r>
+      <w:r>
+        <w:rPr>
+          <w:rFonts w:ascii="Arial" w:hAnsi="Arial" w:cs="Arial"/>
+          <w:sz w:val="22"/>
+          <w:szCs w:val="22"/>
+        </w:rPr>
+        <w:t>CTTTTTTTTTTTTTTTTTTTTTTTTTTTTTTTTTTTTTTTTTTTTTTTTT</w:t>
+      </w:r>
+      <w:r>
+        <w:rPr>
+          <w:rFonts w:ascii="Arial" w:hAnsi="Arial" w:cs="Arial" w:hint="eastAsia"/>
+          <w:sz w:val="22"/>
+          <w:szCs w:val="22"/>
+        </w:rPr>
+        <w:t>,</w:t>
+      </w:r>
+      <w:r>
+        <w:t xml:space="preserve"> </w:t>
+      </w:r>
+      <w:r>
+        <w:rPr>
+          <w:rFonts w:ascii="Arial" w:hAnsi="Arial" w:cs="Arial"/>
+          <w:sz w:val="22"/>
+          <w:szCs w:val="22"/>
+        </w:rPr>
+        <w:t>AAAAAAAAAAAAAAAAAAAAAAAAAAAAAAAAAAAAAAAAAAAAAAAAAA</w:t>
+      </w:r>
+      <w:r>
+        <w:rPr>
+          <w:rFonts w:ascii="Arial" w:hAnsi="Arial" w:cs="Arial" w:hint="eastAsia"/>
+          <w:sz w:val="22"/>
+          <w:szCs w:val="22"/>
+        </w:rPr>
+        <w:t>,</w:t>
+      </w:r>
+      <w:r>
+        <w:t xml:space="preserve"> </w:t>
+      </w:r>
+      <w:r>
+        <w:rPr>
+          <w:rFonts w:ascii="Arial" w:hAnsi="Arial" w:cs="Arial"/>
+          <w:sz w:val="22"/>
+          <w:szCs w:val="22"/>
+        </w:rPr>
+        <w:t>CCCCCGGGGGGGGGGGGGGGGGGGGGGGGGGGGGGGGGGGGGGGGGGGGG</w:t>
+      </w:r>
+      <w:r>
+        <w:rPr>
+          <w:rFonts w:ascii="Arial" w:hAnsi="Arial" w:cs="Arial" w:hint="eastAsia"/>
+          <w:sz w:val="22"/>
+          <w:szCs w:val="22"/>
+        </w:rPr>
+        <w:t>,</w:t>
+      </w:r>
+      <w:r>
+        <w:t xml:space="preserve"> </w:t>
+      </w:r>
+      <w:r>
+        <w:rPr>
+          <w:rFonts w:ascii="Arial" w:hAnsi="Arial" w:cs="Arial"/>
+          <w:sz w:val="22"/>
+          <w:szCs w:val="22"/>
+        </w:rPr>
+        <w:t>BBB@</w:t>
+      </w:r>
+      <w:proofErr w:type="gramStart"/>
+      <w:r>
+        <w:rPr>
+          <w:rFonts w:ascii="Arial" w:hAnsi="Arial" w:cs="Arial"/>
+          <w:sz w:val="22"/>
+          <w:szCs w:val="22"/>
+        </w:rPr>
+        <w:t>BGGGGGGGGGGGFGGGGGFGGGGGD;?</w:t>
+      </w:r>
+      <w:proofErr w:type="gramEnd"/>
+      <w:r>
+        <w:rPr>
+          <w:rFonts w:ascii="Arial" w:hAnsi="Arial" w:cs="Arial"/>
+          <w:sz w:val="22"/>
+          <w:szCs w:val="22"/>
+        </w:rPr>
+        <w:t>/:9??9/999:9::&gt;9?C?</w:t>
+      </w:r>
+      <w:bookmarkEnd w:id="12"/>
+      <w:bookmarkEnd w:id="13"/>
+    </w:p>
+    <w:p>
+      <w:pPr>
+        <w:rPr>
+          <w:rFonts w:ascii="Arial" w:hAnsi="Arial" w:cs="Arial" w:hint="eastAsia"/>
+          <w:sz w:val="22"/>
+          <w:szCs w:val="22"/>
+        </w:rPr>
+      </w:pPr>
+    </w:p>
     <w:p>
       <w:pPr>
         <w:rPr>
@@ -3828,6 +4604,195 @@
     </w:sectPr>
   </w:body>
 </w:document>
+</file>
+
+<file path=word/numbering.xml><?xml version="1.0" encoding="utf-8"?>
+<w:numbering xmlns:wpc="http://schemas.microsoft.com/office/word/2010/wordprocessingCanvas" xmlns:mo="http://schemas.microsoft.com/office/mac/office/2008/main" xmlns:mc="http://schemas.openxmlformats.org/markup-compatibility/2006" xmlns:mv="urn:schemas-microsoft-com:mac:vml" xmlns:o="urn:schemas-microsoft-com:office:office" xmlns:r="http://schemas.openxmlformats.org/officeDocument/2006/relationships" xmlns:m="http://schemas.openxmlformats.org/officeDocument/2006/math" xmlns:v="urn:schemas-microsoft-com:vml" xmlns:wp14="http://schemas.microsoft.com/office/word/2010/wordprocessingDrawing" xmlns:wp="http://schemas.openxmlformats.org/drawingml/2006/wordprocessingDrawing" xmlns:w10="urn:schemas-microsoft-com:office:word" xmlns:w="http://schemas.openxmlformats.org/wordprocessingml/2006/main" xmlns:w14="http://schemas.microsoft.com/office/word/2010/wordml" xmlns:w15="http://schemas.microsoft.com/office/word/2012/wordml" xmlns:wpg="http://schemas.microsoft.com/office/word/2010/wordprocessingGroup" xmlns:wpi="http://schemas.microsoft.com/office/word/2010/wordprocessingInk" xmlns:wne="http://schemas.microsoft.com/office/word/2006/wordml" xmlns:wps="http://schemas.microsoft.com/office/word/2010/wordprocessingShape" mc:Ignorable="w14 w15 wp14">
+  <w:abstractNum w:abstractNumId="0">
+    <w:nsid w:val="17D04755"/>
+    <w:multiLevelType w:val="hybridMultilevel"/>
+    <w:tmpl w:val="46303150"/>
+    <w:lvl w:ilvl="0" w:tplc="F0741F04">
+      <w:start w:val="1"/>
+      <w:numFmt w:val="decimal"/>
+      <w:lvlText w:val="%1)"/>
+      <w:lvlJc w:val="left"/>
+      <w:pPr>
+        <w:ind w:left="720" w:hanging="360"/>
+      </w:pPr>
+      <w:rPr>
+        <w:rFonts w:hint="eastAsia"/>
+      </w:rPr>
+    </w:lvl>
+    <w:lvl w:ilvl="1" w:tplc="04090019" w:tentative="1">
+      <w:start w:val="1"/>
+      <w:numFmt w:val="lowerLetter"/>
+      <w:lvlText w:val="%2."/>
+      <w:lvlJc w:val="left"/>
+      <w:pPr>
+        <w:ind w:left="1440" w:hanging="360"/>
+      </w:pPr>
+    </w:lvl>
+    <w:lvl w:ilvl="2" w:tplc="0409001B" w:tentative="1">
+      <w:start w:val="1"/>
+      <w:numFmt w:val="lowerRoman"/>
+      <w:lvlText w:val="%3."/>
+      <w:lvlJc w:val="right"/>
+      <w:pPr>
+        <w:ind w:left="2160" w:hanging="180"/>
+      </w:pPr>
+    </w:lvl>
+    <w:lvl w:ilvl="3" w:tplc="0409000F" w:tentative="1">
+      <w:start w:val="1"/>
+      <w:numFmt w:val="decimal"/>
+      <w:lvlText w:val="%4."/>
+      <w:lvlJc w:val="left"/>
+      <w:pPr>
+        <w:ind w:left="2880" w:hanging="360"/>
+      </w:pPr>
+    </w:lvl>
+    <w:lvl w:ilvl="4" w:tplc="04090019" w:tentative="1">
+      <w:start w:val="1"/>
+      <w:numFmt w:val="lowerLetter"/>
+      <w:lvlText w:val="%5."/>
+      <w:lvlJc w:val="left"/>
+      <w:pPr>
+        <w:ind w:left="3600" w:hanging="360"/>
+      </w:pPr>
+    </w:lvl>
+    <w:lvl w:ilvl="5" w:tplc="0409001B" w:tentative="1">
+      <w:start w:val="1"/>
+      <w:numFmt w:val="lowerRoman"/>
+      <w:lvlText w:val="%6."/>
+      <w:lvlJc w:val="right"/>
+      <w:pPr>
+        <w:ind w:left="4320" w:hanging="180"/>
+      </w:pPr>
+    </w:lvl>
+    <w:lvl w:ilvl="6" w:tplc="0409000F" w:tentative="1">
+      <w:start w:val="1"/>
+      <w:numFmt w:val="decimal"/>
+      <w:lvlText w:val="%7."/>
+      <w:lvlJc w:val="left"/>
+      <w:pPr>
+        <w:ind w:left="5040" w:hanging="360"/>
+      </w:pPr>
+    </w:lvl>
+    <w:lvl w:ilvl="7" w:tplc="04090019" w:tentative="1">
+      <w:start w:val="1"/>
+      <w:numFmt w:val="lowerLetter"/>
+      <w:lvlText w:val="%8."/>
+      <w:lvlJc w:val="left"/>
+      <w:pPr>
+        <w:ind w:left="5760" w:hanging="360"/>
+      </w:pPr>
+    </w:lvl>
+    <w:lvl w:ilvl="8" w:tplc="0409001B" w:tentative="1">
+      <w:start w:val="1"/>
+      <w:numFmt w:val="lowerRoman"/>
+      <w:lvlText w:val="%9."/>
+      <w:lvlJc w:val="right"/>
+      <w:pPr>
+        <w:ind w:left="6480" w:hanging="180"/>
+      </w:pPr>
+    </w:lvl>
+  </w:abstractNum>
+  <w:abstractNum w:abstractNumId="1">
+    <w:nsid w:val="1A823444"/>
+    <w:multiLevelType w:val="hybridMultilevel"/>
+    <w:tmpl w:val="7B481A4E"/>
+    <w:lvl w:ilvl="0" w:tplc="8FCE612E">
+      <w:start w:val="1"/>
+      <w:numFmt w:val="decimal"/>
+      <w:lvlText w:val="%1."/>
+      <w:lvlJc w:val="left"/>
+      <w:pPr>
+        <w:ind w:left="720" w:hanging="360"/>
+      </w:pPr>
+      <w:rPr>
+        <w:rFonts w:hint="eastAsia"/>
+      </w:rPr>
+    </w:lvl>
+    <w:lvl w:ilvl="1" w:tplc="04090019" w:tentative="1">
+      <w:start w:val="1"/>
+      <w:numFmt w:val="lowerLetter"/>
+      <w:lvlText w:val="%2."/>
+      <w:lvlJc w:val="left"/>
+      <w:pPr>
+        <w:ind w:left="1440" w:hanging="360"/>
+      </w:pPr>
+    </w:lvl>
+    <w:lvl w:ilvl="2" w:tplc="0409001B" w:tentative="1">
+      <w:start w:val="1"/>
+      <w:numFmt w:val="lowerRoman"/>
+      <w:lvlText w:val="%3."/>
+      <w:lvlJc w:val="right"/>
+      <w:pPr>
+        <w:ind w:left="2160" w:hanging="180"/>
+      </w:pPr>
+    </w:lvl>
+    <w:lvl w:ilvl="3" w:tplc="0409000F" w:tentative="1">
+      <w:start w:val="1"/>
+      <w:numFmt w:val="decimal"/>
+      <w:lvlText w:val="%4."/>
+      <w:lvlJc w:val="left"/>
+      <w:pPr>
+        <w:ind w:left="2880" w:hanging="360"/>
+      </w:pPr>
+    </w:lvl>
+    <w:lvl w:ilvl="4" w:tplc="04090019" w:tentative="1">
+      <w:start w:val="1"/>
+      <w:numFmt w:val="lowerLetter"/>
+      <w:lvlText w:val="%5."/>
+      <w:lvlJc w:val="left"/>
+      <w:pPr>
+        <w:ind w:left="3600" w:hanging="360"/>
+      </w:pPr>
+    </w:lvl>
+    <w:lvl w:ilvl="5" w:tplc="0409001B" w:tentative="1">
+      <w:start w:val="1"/>
+      <w:numFmt w:val="lowerRoman"/>
+      <w:lvlText w:val="%6."/>
+      <w:lvlJc w:val="right"/>
+      <w:pPr>
+        <w:ind w:left="4320" w:hanging="180"/>
+      </w:pPr>
+    </w:lvl>
+    <w:lvl w:ilvl="6" w:tplc="0409000F" w:tentative="1">
+      <w:start w:val="1"/>
+      <w:numFmt w:val="decimal"/>
+      <w:lvlText w:val="%7."/>
+      <w:lvlJc w:val="left"/>
+      <w:pPr>
+        <w:ind w:left="5040" w:hanging="360"/>
+      </w:pPr>
+    </w:lvl>
+    <w:lvl w:ilvl="7" w:tplc="04090019" w:tentative="1">
+      <w:start w:val="1"/>
+      <w:numFmt w:val="lowerLetter"/>
+      <w:lvlText w:val="%8."/>
+      <w:lvlJc w:val="left"/>
+      <w:pPr>
+        <w:ind w:left="5760" w:hanging="360"/>
+      </w:pPr>
+    </w:lvl>
+    <w:lvl w:ilvl="8" w:tplc="0409001B" w:tentative="1">
+      <w:start w:val="1"/>
+      <w:numFmt w:val="lowerRoman"/>
+      <w:lvlText w:val="%9."/>
+      <w:lvlJc w:val="right"/>
+      <w:pPr>
+        <w:ind w:left="6480" w:hanging="180"/>
+      </w:pPr>
+    </w:lvl>
+  </w:abstractNum>
+  <w:num w:numId="1">
+    <w:abstractNumId w:val="1"/>
+  </w:num>
+  <w:num w:numId="2">
+    <w:abstractNumId w:val="0"/>
+  </w:num>
+</w:numbering>
 </file>
 
 <file path=word/styles.xml><?xml version="1.0" encoding="utf-8"?>
@@ -4291,6 +5256,17 @@
     <w:basedOn w:val="DefaultParagraphFont"/>
     <w:rsid w:val="006D1B6D"/>
   </w:style>
+  <w:style w:type="paragraph" w:styleId="ListParagraph">
+    <w:name w:val="List Paragraph"/>
+    <w:basedOn w:val="Normal"/>
+    <w:uiPriority w:val="34"/>
+    <w:qFormat/>
+    <w:rsid w:val="00421AA3"/>
+    <w:pPr>
+      <w:ind w:left="720"/>
+      <w:contextualSpacing/>
+    </w:pPr>
+  </w:style>
 </w:styles>
 </file>
 

</xml_diff>